<commit_message>
code compiles finally. map visible but textures are incorrect still
</commit_message>
<xml_diff>
--- a/Almoravids.docx
+++ b/Almoravids.docx
@@ -39,7 +39,7 @@
           <w:szCs w:val="24"/>
           <w:lang w:val="en-US"/>
         </w:rPr>
-        <w:t xml:space="preserve">Almoravids is a </w:t>
+        <w:t xml:space="preserve">Almoravids is a historically inspired </w:t>
       </w:r>
       <w:r>
         <w:rPr>
@@ -51,7 +51,7 @@
           <w:szCs w:val="24"/>
           <w:lang w:val="en-US"/>
         </w:rPr>
-        <w:t>historically inspired</w:t>
+        <w:t>RPG</w:t>
       </w:r>
       <w:r>
         <w:rPr>
@@ -63,7 +63,7 @@
           <w:szCs w:val="24"/>
           <w:lang w:val="en-US"/>
         </w:rPr>
-        <w:t xml:space="preserve"> </w:t>
+        <w:t xml:space="preserve"> that follows Yusuf ibn Tashfin’s journey to unite the Maghreb and</w:t>
       </w:r>
       <w:r>
         <w:rPr>
@@ -75,7 +75,7 @@
           <w:szCs w:val="24"/>
           <w:lang w:val="en-US"/>
         </w:rPr>
-        <w:t>RPG</w:t>
+        <w:t xml:space="preserve"> al</w:t>
       </w:r>
       <w:r>
         <w:rPr>
@@ -87,7 +87,7 @@
           <w:szCs w:val="24"/>
           <w:lang w:val="en-US"/>
         </w:rPr>
-        <w:t xml:space="preserve"> that follows Yusuf ibn Tashfin’s journey to unite the Maghreb and</w:t>
+        <w:t xml:space="preserve"> Andalus</w:t>
       </w:r>
       <w:r>
         <w:rPr>
@@ -99,7 +99,7 @@
           <w:szCs w:val="24"/>
           <w:lang w:val="en-US"/>
         </w:rPr>
-        <w:t xml:space="preserve"> al</w:t>
+        <w:t xml:space="preserve"> under </w:t>
       </w:r>
       <w:r>
         <w:rPr>
@@ -111,7 +111,7 @@
           <w:szCs w:val="24"/>
           <w:lang w:val="en-US"/>
         </w:rPr>
-        <w:t xml:space="preserve"> Andalus</w:t>
+        <w:t>the banner of the Almoravid dynasty</w:t>
       </w:r>
       <w:r>
         <w:rPr>
@@ -123,7 +123,7 @@
           <w:szCs w:val="24"/>
           <w:lang w:val="en-US"/>
         </w:rPr>
-        <w:t xml:space="preserve"> under </w:t>
+        <w:t xml:space="preserve">. </w:t>
       </w:r>
       <w:r>
         <w:rPr>
@@ -135,7 +135,7 @@
           <w:szCs w:val="24"/>
           <w:lang w:val="en-US"/>
         </w:rPr>
-        <w:t>the banner of the Almoravid dynasty</w:t>
+        <w:t>C</w:t>
       </w:r>
       <w:r>
         <w:rPr>
@@ -147,7 +147,7 @@
           <w:szCs w:val="24"/>
           <w:lang w:val="en-US"/>
         </w:rPr>
-        <w:t xml:space="preserve">. </w:t>
+        <w:t>omplet</w:t>
       </w:r>
       <w:r>
         <w:rPr>
@@ -159,7 +159,7 @@
           <w:szCs w:val="24"/>
           <w:lang w:val="en-US"/>
         </w:rPr>
-        <w:t>C</w:t>
+        <w:t>e</w:t>
       </w:r>
       <w:r>
         <w:rPr>
@@ -171,7 +171,7 @@
           <w:szCs w:val="24"/>
           <w:lang w:val="en-US"/>
         </w:rPr>
-        <w:t>omplet</w:t>
+        <w:t xml:space="preserve"> challenges</w:t>
       </w:r>
       <w:r>
         <w:rPr>
@@ -183,7 +183,7 @@
           <w:szCs w:val="24"/>
           <w:lang w:val="en-US"/>
         </w:rPr>
-        <w:t>e</w:t>
+        <w:t>,</w:t>
       </w:r>
       <w:r>
         <w:rPr>
@@ -195,7 +195,7 @@
           <w:szCs w:val="24"/>
           <w:lang w:val="en-US"/>
         </w:rPr>
-        <w:t xml:space="preserve"> challenges</w:t>
+        <w:t xml:space="preserve"> </w:t>
       </w:r>
       <w:r>
         <w:rPr>
@@ -207,7 +207,7 @@
           <w:szCs w:val="24"/>
           <w:lang w:val="en-US"/>
         </w:rPr>
-        <w:t>,</w:t>
+        <w:t>defeat enemies</w:t>
       </w:r>
       <w:r>
         <w:rPr>
@@ -219,7 +219,7 @@
           <w:szCs w:val="24"/>
           <w:lang w:val="en-US"/>
         </w:rPr>
-        <w:t xml:space="preserve"> </w:t>
+        <w:t>,</w:t>
       </w:r>
       <w:r>
         <w:rPr>
@@ -231,7 +231,7 @@
           <w:szCs w:val="24"/>
           <w:lang w:val="en-US"/>
         </w:rPr>
-        <w:t>defeat enemies</w:t>
+        <w:t xml:space="preserve"> </w:t>
       </w:r>
       <w:r>
         <w:rPr>
@@ -243,7 +243,7 @@
           <w:szCs w:val="24"/>
           <w:lang w:val="en-US"/>
         </w:rPr>
-        <w:t>,</w:t>
+        <w:t xml:space="preserve">and collect handy artifacts as you </w:t>
       </w:r>
       <w:r>
         <w:rPr>
@@ -255,7 +255,7 @@
           <w:szCs w:val="24"/>
           <w:lang w:val="en-US"/>
         </w:rPr>
-        <w:t xml:space="preserve"> </w:t>
+        <w:t xml:space="preserve">progress from the Sahara to the heights of </w:t>
       </w:r>
       <w:r>
         <w:rPr>
@@ -267,7 +267,7 @@
           <w:szCs w:val="24"/>
           <w:lang w:val="en-US"/>
         </w:rPr>
-        <w:t xml:space="preserve">and collect handy artifacts as you </w:t>
+        <w:t xml:space="preserve">al </w:t>
       </w:r>
       <w:r>
         <w:rPr>
@@ -279,7 +279,7 @@
           <w:szCs w:val="24"/>
           <w:lang w:val="en-US"/>
         </w:rPr>
-        <w:t xml:space="preserve">progress from the Sahara to the heights of </w:t>
+        <w:t>Andalus</w:t>
       </w:r>
       <w:r>
         <w:rPr>
@@ -291,7 +291,7 @@
           <w:szCs w:val="24"/>
           <w:lang w:val="en-US"/>
         </w:rPr>
-        <w:t xml:space="preserve">al </w:t>
+        <w:t>.</w:t>
       </w:r>
       <w:r>
         <w:rPr>
@@ -303,7 +303,7 @@
           <w:szCs w:val="24"/>
           <w:lang w:val="en-US"/>
         </w:rPr>
-        <w:t>Andalus</w:t>
+        <w:t xml:space="preserve"> </w:t>
       </w:r>
       <w:r>
         <w:rPr>
@@ -315,7 +315,7 @@
           <w:szCs w:val="24"/>
           <w:lang w:val="en-US"/>
         </w:rPr>
-        <w:t>.</w:t>
+        <w:t>After finishing the campaign</w:t>
       </w:r>
       <w:r>
         <w:rPr>
@@ -327,7 +327,7 @@
           <w:szCs w:val="24"/>
           <w:lang w:val="en-US"/>
         </w:rPr>
-        <w:t xml:space="preserve"> </w:t>
+        <w:t>, defend your territor</w:t>
       </w:r>
       <w:r>
         <w:rPr>
@@ -339,7 +339,7 @@
           <w:szCs w:val="24"/>
           <w:lang w:val="en-US"/>
         </w:rPr>
-        <w:t>After finishing the campaign</w:t>
+        <w:t>ies</w:t>
       </w:r>
       <w:r>
         <w:rPr>
@@ -351,7 +351,7 @@
           <w:szCs w:val="24"/>
           <w:lang w:val="en-US"/>
         </w:rPr>
-        <w:t>, defend your territor</w:t>
+        <w:t xml:space="preserve"> from endless waves of invaders</w:t>
       </w:r>
       <w:r>
         <w:rPr>
@@ -363,7 +363,7 @@
           <w:szCs w:val="24"/>
           <w:lang w:val="en-US"/>
         </w:rPr>
-        <w:t>ies</w:t>
+        <w:t xml:space="preserve"> in Siege Mode</w:t>
       </w:r>
       <w:r>
         <w:rPr>
@@ -375,30 +375,6 @@
           <w:szCs w:val="24"/>
           <w:lang w:val="en-US"/>
         </w:rPr>
-        <w:t xml:space="preserve"> from endless waves of invaders</w:t>
-      </w:r>
-      <w:r>
-        <w:rPr>
-          <w:rFonts w:asciiTheme="minorHAnsi" w:eastAsiaTheme="minorHAnsi" w:hAnsiTheme="minorHAnsi" w:cstheme="minorBidi"/>
-          <w:i/>
-          <w:iCs/>
-          <w:color w:val="404040" w:themeColor="text1" w:themeTint="BF"/>
-          <w:sz w:val="24"/>
-          <w:szCs w:val="24"/>
-          <w:lang w:val="en-US"/>
-        </w:rPr>
-        <w:t xml:space="preserve"> in Siege Mode</w:t>
-      </w:r>
-      <w:r>
-        <w:rPr>
-          <w:rFonts w:asciiTheme="minorHAnsi" w:eastAsiaTheme="minorHAnsi" w:hAnsiTheme="minorHAnsi" w:cstheme="minorBidi"/>
-          <w:i/>
-          <w:iCs/>
-          <w:color w:val="404040" w:themeColor="text1" w:themeTint="BF"/>
-          <w:sz w:val="24"/>
-          <w:szCs w:val="24"/>
-          <w:lang w:val="en-US"/>
-        </w:rPr>
         <w:t>.</w:t>
       </w:r>
     </w:p>
@@ -704,19 +680,7 @@
         <w:rPr>
           <w:lang w:val="en-US"/>
         </w:rPr>
-        <w:t xml:space="preserve">Basic combat with a variety of enemy types, each with simple AI behaviors (some enemies chase, others </w:t>
-      </w:r>
-      <w:r>
-        <w:rPr>
-          <w:lang w:val="en-US"/>
-        </w:rPr>
-        <w:t>patrol or</w:t>
-      </w:r>
-      <w:r>
-        <w:rPr>
-          <w:lang w:val="en-US"/>
-        </w:rPr>
-        <w:t xml:space="preserve"> have ranged attacks).</w:t>
+        <w:t>Basic combat with a variety of enemy types, each with simple AI behaviors (some enemies chase, others patrol or have ranged attacks).</w:t>
       </w:r>
       <w:r>
         <w:rPr>
@@ -1235,23 +1199,7 @@
           <w:bCs/>
           <w:lang w:val="en-US"/>
         </w:rPr>
-        <w:t>1</w:t>
-      </w:r>
-      <w:r>
-        <w:rPr>
-          <w:b/>
-          <w:bCs/>
-          <w:lang w:val="en-US"/>
-        </w:rPr>
-        <w:t xml:space="preserve">. </w:t>
-      </w:r>
-      <w:r>
-        <w:rPr>
-          <w:b/>
-          <w:bCs/>
-          <w:lang w:val="en-US"/>
-        </w:rPr>
-        <w:t>Marrakech</w:t>
+        <w:t>1. Marrakech</w:t>
       </w:r>
       <w:r>
         <w:rPr>
@@ -1461,13 +1409,7 @@
         <w:rPr>
           <w:lang w:val="en-US"/>
         </w:rPr>
-        <w:t>2</w:t>
-      </w:r>
-      <w:r>
-        <w:rPr>
-          <w:lang w:val="en-US"/>
-        </w:rPr>
-        <w:t xml:space="preserve">. </w:t>
+        <w:t xml:space="preserve">2. </w:t>
       </w:r>
       <w:r>
         <w:rPr>
@@ -1684,15 +1626,7 @@
           <w:bCs/>
           <w:lang w:val="en-US"/>
         </w:rPr>
-        <w:t>3</w:t>
-      </w:r>
-      <w:r>
-        <w:rPr>
-          <w:b/>
-          <w:bCs/>
-          <w:lang w:val="en-US"/>
-        </w:rPr>
-        <w:t xml:space="preserve">. </w:t>
+        <w:t xml:space="preserve">3. </w:t>
       </w:r>
       <w:r>
         <w:rPr>
@@ -1907,23 +1841,7 @@
           <w:bCs/>
           <w:lang w:val="en-US"/>
         </w:rPr>
-        <w:t>4</w:t>
-      </w:r>
-      <w:r>
-        <w:rPr>
-          <w:b/>
-          <w:bCs/>
-          <w:lang w:val="en-US"/>
-        </w:rPr>
-        <w:t xml:space="preserve">. </w:t>
-      </w:r>
-      <w:r>
-        <w:rPr>
-          <w:b/>
-          <w:bCs/>
-          <w:lang w:val="en-US"/>
-        </w:rPr>
-        <w:t>Sagrajas</w:t>
+        <w:t>4. Sagrajas</w:t>
       </w:r>
       <w:r>
         <w:rPr>
@@ -2191,21 +2109,35 @@
       </w:r>
     </w:p>
     <w:p>
-      <w:r>
+      <w:pPr>
+        <w:rPr>
+          <w:lang w:val="en-US"/>
+        </w:rPr>
+      </w:pPr>
+      <w:r>
+        <w:rPr>
+          <w:lang w:val="en-US"/>
+        </w:rPr>
         <w:t>Werken met GitHub</w:t>
       </w:r>
       <w:r>
-        <w:tab/>
-      </w:r>
-      <w:r>
-        <w:tab/>
-      </w:r>
-      <w:r>
-        <w:tab/>
-        <w:t xml:space="preserve">                                      </w:t>
-      </w:r>
-      <w:r>
-        <w:t>https://github.com/sharaftien/gamedev</w:t>
+        <w:rPr>
+          <w:lang w:val="en-US"/>
+        </w:rPr>
+        <w:tab/>
+      </w:r>
+      <w:r>
+        <w:rPr>
+          <w:lang w:val="en-US"/>
+        </w:rPr>
+        <w:tab/>
+      </w:r>
+      <w:r>
+        <w:rPr>
+          <w:lang w:val="en-US"/>
+        </w:rPr>
+        <w:tab/>
+        <w:t xml:space="preserve">                                      https://github.com/sharaftien/gamedev</w:t>
       </w:r>
     </w:p>
     <w:p>
@@ -2251,18 +2183,33 @@
         <w:tab/>
       </w:r>
       <w:r>
-        <w:tab/>
-      </w:r>
-      <w:r>
-        <w:tab/>
-      </w:r>
-      <w:r>
-        <w:tab/>
-      </w:r>
-      <w:r>
-        <w:tab/>
-      </w:r>
-      <w:r>
+        <w:rPr>
+          <w:lang w:val="en-US"/>
+        </w:rPr>
+        <w:tab/>
+      </w:r>
+      <w:r>
+        <w:rPr>
+          <w:lang w:val="en-US"/>
+        </w:rPr>
+        <w:tab/>
+      </w:r>
+      <w:r>
+        <w:rPr>
+          <w:lang w:val="en-US"/>
+        </w:rPr>
+        <w:tab/>
+      </w:r>
+      <w:r>
+        <w:rPr>
+          <w:lang w:val="en-US"/>
+        </w:rPr>
+        <w:tab/>
+      </w:r>
+      <w:r>
+        <w:rPr>
+          <w:lang w:val="en-US"/>
+        </w:rPr>
         <w:tab/>
       </w:r>
       <w:r>
@@ -2311,18 +2258,33 @@
         <w:tab/>
       </w:r>
       <w:r>
-        <w:tab/>
-      </w:r>
-      <w:r>
-        <w:tab/>
-      </w:r>
-      <w:r>
-        <w:tab/>
-      </w:r>
-      <w:r>
-        <w:tab/>
-      </w:r>
-      <w:r>
+        <w:rPr>
+          <w:lang w:val="en-US"/>
+        </w:rPr>
+        <w:tab/>
+      </w:r>
+      <w:r>
+        <w:rPr>
+          <w:lang w:val="en-US"/>
+        </w:rPr>
+        <w:tab/>
+      </w:r>
+      <w:r>
+        <w:rPr>
+          <w:lang w:val="en-US"/>
+        </w:rPr>
+        <w:tab/>
+      </w:r>
+      <w:r>
+        <w:rPr>
+          <w:lang w:val="en-US"/>
+        </w:rPr>
+        <w:tab/>
+      </w:r>
+      <w:r>
+        <w:rPr>
+          <w:lang w:val="en-US"/>
+        </w:rPr>
         <w:tab/>
       </w:r>
       <w:r>
@@ -2335,142 +2297,167 @@
       </w:r>
     </w:p>
     <w:p>
-      <w:pPr>
-        <w:rPr>
-          <w:lang w:val="en-US"/>
-        </w:rPr>
-      </w:pPr>
-      <w:r>
-        <w:rPr>
-          <w:lang w:val="en-US"/>
-        </w:rPr>
+      <w:r>
         <w:t>Geanimeerde held en/of enemies</w:t>
       </w:r>
       <w:r>
-        <w:rPr>
-          <w:lang w:val="en-US"/>
-        </w:rPr>
-        <w:tab/>
-      </w:r>
-      <w:r>
-        <w:rPr>
-          <w:lang w:val="en-US"/>
-        </w:rPr>
-        <w:tab/>
-      </w:r>
-      <w:r>
-        <w:tab/>
-      </w:r>
-      <w:r>
-        <w:tab/>
-      </w:r>
-      <w:r>
-        <w:tab/>
-      </w:r>
-      <w:r>
-        <w:tab/>
-      </w:r>
-      <w:r>
-        <w:tab/>
-      </w:r>
-      <w:r>
-        <w:rPr>
-          <w:b/>
-          <w:bCs/>
-          <w:lang w:val="en-US"/>
+        <w:tab/>
+      </w:r>
+      <w:r>
+        <w:tab/>
+      </w:r>
+      <w:r>
+        <w:tab/>
+      </w:r>
+      <w:r>
+        <w:tab/>
+      </w:r>
+      <w:r>
+        <w:tab/>
+      </w:r>
+      <w:r>
+        <w:tab/>
+      </w:r>
+      <w:r>
+        <w:tab/>
+      </w:r>
+      <w:r>
+        <w:t>In orde</w:t>
+      </w:r>
+    </w:p>
+    <w:p>
+      <w:r>
+        <w:t>Minstens 2 levels</w:t>
+      </w:r>
+      <w:r>
+        <w:tab/>
+      </w:r>
+      <w:r>
+        <w:tab/>
+      </w:r>
+      <w:r>
+        <w:tab/>
+      </w:r>
+      <w:r>
+        <w:tab/>
+      </w:r>
+      <w:r>
+        <w:tab/>
+      </w:r>
+      <w:r>
+        <w:tab/>
+      </w:r>
+      <w:r>
+        <w:tab/>
+      </w:r>
+      <w:r>
+        <w:tab/>
+      </w:r>
+      <w:r>
+        <w:tab/>
+      </w:r>
+      <w:r>
+        <w:rPr>
+          <w:b/>
+          <w:bCs/>
         </w:rPr>
         <w:t>IN PROGRESS</w:t>
       </w:r>
     </w:p>
     <w:p>
-      <w:pPr>
-        <w:rPr>
-          <w:lang w:val="en-US"/>
-        </w:rPr>
-      </w:pPr>
-      <w:r>
-        <w:rPr>
-          <w:lang w:val="en-US"/>
-        </w:rPr>
-        <w:t>Minstens 2 levels</w:t>
-      </w:r>
-      <w:r>
-        <w:rPr>
-          <w:lang w:val="en-US"/>
-        </w:rPr>
-        <w:tab/>
-      </w:r>
-      <w:r>
-        <w:rPr>
-          <w:lang w:val="en-US"/>
-        </w:rPr>
-        <w:tab/>
-      </w:r>
-      <w:r>
-        <w:rPr>
-          <w:lang w:val="en-US"/>
-        </w:rPr>
-        <w:tab/>
-      </w:r>
-      <w:r>
-        <w:rPr>
-          <w:lang w:val="en-US"/>
-        </w:rPr>
-        <w:tab/>
-      </w:r>
-      <w:r>
-        <w:tab/>
-      </w:r>
-      <w:r>
-        <w:tab/>
-      </w:r>
-      <w:r>
-        <w:tab/>
-      </w:r>
-      <w:r>
-        <w:tab/>
-      </w:r>
-      <w:r>
-        <w:tab/>
-      </w:r>
-      <w:r>
-        <w:rPr>
-          <w:b/>
-          <w:bCs/>
-          <w:lang w:val="en-US"/>
+      <w:r>
+        <w:t>Minstens 3 verschillende enemies</w:t>
+      </w:r>
+      <w:r>
+        <w:tab/>
+      </w:r>
+      <w:r>
+        <w:tab/>
+      </w:r>
+      <w:r>
+        <w:tab/>
+      </w:r>
+      <w:r>
+        <w:tab/>
+      </w:r>
+      <w:r>
+        <w:tab/>
+      </w:r>
+      <w:r>
+        <w:tab/>
+      </w:r>
+      <w:r>
+        <w:tab/>
+      </w:r>
+      <w:r>
+        <w:rPr>
+          <w:b/>
+          <w:bCs/>
         </w:rPr>
         <w:t>IN PROGRESS</w:t>
       </w:r>
     </w:p>
     <w:p>
-      <w:r>
-        <w:t>Minstens 3 verschillende enemies</w:t>
-      </w:r>
-      <w:r>
-        <w:tab/>
-      </w:r>
-      <w:r>
-        <w:tab/>
-      </w:r>
-      <w:r>
-        <w:tab/>
-      </w:r>
-      <w:r>
-        <w:tab/>
-      </w:r>
-      <w:r>
-        <w:tab/>
-      </w:r>
-      <w:r>
-        <w:tab/>
-      </w:r>
-      <w:r>
-        <w:tab/>
-      </w:r>
-      <w:r>
-        <w:rPr>
-          <w:b/>
-          <w:bCs/>
+      <w:pPr>
+        <w:rPr>
+          <w:b/>
+          <w:bCs/>
+          <w:lang w:val="en-US"/>
+        </w:rPr>
+      </w:pPr>
+      <w:r>
+        <w:rPr>
+          <w:lang w:val="en-US"/>
+        </w:rPr>
+        <w:t>Minstens keyboard ondersteund</w:t>
+      </w:r>
+      <w:r>
+        <w:rPr>
+          <w:lang w:val="en-US"/>
+        </w:rPr>
+        <w:tab/>
+      </w:r>
+      <w:r>
+        <w:rPr>
+          <w:lang w:val="en-US"/>
+        </w:rPr>
+        <w:tab/>
+      </w:r>
+      <w:r>
+        <w:rPr>
+          <w:lang w:val="en-US"/>
+        </w:rPr>
+        <w:tab/>
+      </w:r>
+      <w:r>
+        <w:rPr>
+          <w:lang w:val="en-US"/>
+        </w:rPr>
+        <w:tab/>
+      </w:r>
+      <w:r>
+        <w:rPr>
+          <w:lang w:val="en-US"/>
+        </w:rPr>
+        <w:tab/>
+      </w:r>
+      <w:r>
+        <w:rPr>
+          <w:lang w:val="en-US"/>
+        </w:rPr>
+        <w:tab/>
+      </w:r>
+      <w:r>
+        <w:rPr>
+          <w:lang w:val="en-US"/>
+        </w:rPr>
+        <w:tab/>
+      </w:r>
+      <w:r>
+        <w:rPr>
+          <w:b/>
+          <w:bCs/>
+          <w:lang w:val="en-US"/>
         </w:rPr>
         <w:t>IN PROGRESS</w:t>
       </w:r>
@@ -2478,43 +2465,10 @@
     <w:p>
       <w:pPr>
         <w:rPr>
-          <w:b/>
-          <w:bCs/>
-        </w:rPr>
-      </w:pPr>
-      <w:r>
-        <w:t>Minstens keyboard ondersteund</w:t>
-      </w:r>
-      <w:r>
-        <w:tab/>
-      </w:r>
-      <w:r>
-        <w:tab/>
-      </w:r>
-      <w:r>
-        <w:tab/>
-      </w:r>
-      <w:r>
-        <w:tab/>
-      </w:r>
-      <w:r>
-        <w:tab/>
-      </w:r>
-      <w:r>
-        <w:tab/>
-      </w:r>
-      <w:r>
-        <w:tab/>
-      </w:r>
-      <w:r>
-        <w:rPr>
-          <w:b/>
-          <w:bCs/>
-        </w:rPr>
-        <w:t>IN PROGRESS</w:t>
-      </w:r>
-    </w:p>
-    <w:p/>
+          <w:lang w:val="en-US"/>
+        </w:rPr>
+      </w:pPr>
+    </w:p>
     <w:p>
       <w:pPr>
         <w:rPr>
@@ -4224,6 +4178,7 @@
   <w:style w:type="character" w:default="1" w:styleId="Standaardalinea-lettertype">
     <w:name w:val="Default Paragraph Font"/>
     <w:uiPriority w:val="1"/>
+    <w:semiHidden/>
     <w:unhideWhenUsed/>
   </w:style>
   <w:style w:type="table" w:default="1" w:styleId="Standaardtabel">

</xml_diff>